<commit_message>
Ubicación de código fórmulas matemáticas 9 tema 1
</commit_message>
<xml_diff>
--- a/fuentes/contenidos/grado09/guion01/MA_09_01_CO REVISION 1.docx
+++ b/fuentes/contenidos/grado09/guion01/MA_09_01_CO REVISION 1.docx
@@ -583,11 +583,10 @@
           <w:noProof/>
           <w:lang w:eastAsia="es-CO"/>
         </w:rPr>
-        <w:lastRenderedPageBreak/>
         <w:drawing>
-          <wp:inline distT="0" distB="0" distL="0" distR="0" wp14:anchorId="3C16BC94" wp14:editId="6365204D">
-            <wp:extent cx="5709684" cy="3989251"/>
-            <wp:effectExtent l="0" t="0" r="5715" b="0"/>
+          <wp:inline distT="0" distB="0" distL="0" distR="0" wp14:anchorId="1FE3A6EB" wp14:editId="5AE21568">
+            <wp:extent cx="5612130" cy="3883660"/>
+            <wp:effectExtent l="0" t="0" r="7620" b="2540"/>
             <wp:docPr id="1" name="Imagen 1"/>
             <wp:cNvGraphicFramePr>
               <a:graphicFrameLocks xmlns:a="http://schemas.openxmlformats.org/drawingml/2006/main" noChangeAspect="1"/>
@@ -608,7 +607,7 @@
                   <pic:spPr>
                     <a:xfrm>
                       <a:off x="0" y="0"/>
-                      <a:ext cx="5714862" cy="3992869"/>
+                      <a:ext cx="5612130" cy="3883660"/>
                     </a:xfrm>
                     <a:prstGeom prst="rect">
                       <a:avLst/>
@@ -730,7 +729,6 @@
           <w:noProof/>
           <w:lang w:eastAsia="es-CO"/>
         </w:rPr>
-        <w:lastRenderedPageBreak/>
         <mc:AlternateContent>
           <mc:Choice Requires="wps">
             <w:drawing>
@@ -2145,18 +2143,6 @@
     </w:p>
     <w:p>
       <w:pPr>
-        <w:spacing w:after="0" w:line="345" w:lineRule="atLeast"/>
-        <w:rPr>
-          <w:rFonts w:ascii="Arial" w:eastAsia="Times New Roman" w:hAnsi="Arial" w:cs="Arial"/>
-          <w:color w:val="333333"/>
-          <w:sz w:val="21"/>
-          <w:szCs w:val="21"/>
-          <w:lang w:eastAsia="es-CO"/>
-        </w:rPr>
-      </w:pPr>
-    </w:p>
-    <w:p>
-      <w:pPr>
         <w:spacing w:after="0"/>
         <w:rPr>
           <w:rFonts w:ascii="Arial" w:hAnsi="Arial" w:cs="Arial"/>
@@ -2211,26 +2197,6 @@
           <w:szCs w:val="24"/>
         </w:rPr>
         <w:t xml:space="preserve">. </w:t>
-      </w:r>
-    </w:p>
-    <w:p>
-      <w:pPr>
-        <w:spacing w:after="0"/>
-        <w:rPr>
-          <w:rFonts w:ascii="Arial" w:hAnsi="Arial" w:cs="Arial"/>
-          <w:color w:val="FF0000"/>
-          <w:sz w:val="24"/>
-          <w:szCs w:val="24"/>
-        </w:rPr>
-      </w:pPr>
-      <w:r>
-        <w:rPr>
-          <w:rFonts w:ascii="Arial" w:hAnsi="Arial" w:cs="Arial"/>
-          <w:color w:val="FF0000"/>
-          <w:sz w:val="24"/>
-          <w:szCs w:val="24"/>
-        </w:rPr>
-        <w:t xml:space="preserve"> </w:t>
       </w:r>
     </w:p>
     <w:tbl>
@@ -2263,6 +2229,15 @@
                 <w:szCs w:val="24"/>
               </w:rPr>
             </w:pPr>
+            <w:r>
+              <w:rPr>
+                <w:rFonts w:ascii="Arial" w:hAnsi="Arial" w:cs="Arial"/>
+                <w:color w:val="FF0000"/>
+                <w:sz w:val="24"/>
+                <w:szCs w:val="24"/>
+              </w:rPr>
+              <w:t xml:space="preserve"> </w:t>
+            </w:r>
             <w:r>
               <w:rPr>
                 <w:rFonts w:ascii="Arial" w:hAnsi="Arial" w:cs="Arial"/>
@@ -2305,6 +2280,7 @@
       </w:tr>
       <w:tr>
         <w:trPr>
+          <w:trHeight w:val="651"/>
           <w:jc w:val="center"/>
         </w:trPr>
         <w:tc>
@@ -2315,9 +2291,11 @@
             <w:pPr>
               <w:jc w:val="center"/>
               <w:rPr>
-                <w:rFonts w:ascii="Arial" w:hAnsi="Arial" w:cs="Arial"/>
-                <w:color w:val="000000" w:themeColor="text1"/>
+                <w:noProof/>
+                <w:sz w:val="24"/>
+                <w:szCs w:val="24"/>
                 <w:highlight w:val="magenta"/>
+                <w:lang w:val="es-ES" w:eastAsia="es-ES"/>
               </w:rPr>
             </w:pPr>
             <w:r>
@@ -2329,12 +2307,63 @@
                 <w:lang w:val="es-ES" w:eastAsia="es-ES"/>
               </w:rPr>
               <w:object w:dxaOrig="520" w:dyaOrig="380">
-                <v:shape id="_x0000_i1025" type="#_x0000_t75" style="width:26.35pt;height:18.8pt" o:ole="">
+                <v:shape id="_x0000_i1025" type="#_x0000_t75" style="width:26.5pt;height:19pt" o:ole="">
                   <v:imagedata r:id="rId14" o:title=""/>
                 </v:shape>
-                <o:OLEObject Type="Embed" ProgID="Equation.DSMT4" ShapeID="_x0000_i1025" DrawAspect="Content" ObjectID="_1500992374" r:id="rId15"/>
+                <o:OLEObject Type="Embed" ProgID="Equation.DSMT4" ShapeID="_x0000_i1025" DrawAspect="Content" ObjectID="_1507444531" r:id="rId15"/>
               </w:object>
             </w:r>
+          </w:p>
+          <w:p>
+            <w:pPr>
+              <w:spacing w:after="150"/>
+              <w:rPr>
+                <w:rFonts w:ascii="Arial" w:eastAsia="Times New Roman" w:hAnsi="Arial" w:cs="Arial"/>
+                <w:sz w:val="18"/>
+                <w:szCs w:val="18"/>
+                <w:lang w:eastAsia="es-CO"/>
+              </w:rPr>
+            </w:pPr>
+            <w:r>
+              <w:rPr>
+                <w:rFonts w:ascii="Arial" w:eastAsia="Times New Roman" w:hAnsi="Arial" w:cs="Arial"/>
+                <w:sz w:val="18"/>
+                <w:szCs w:val="18"/>
+                <w:highlight w:val="green"/>
+                <w:lang w:eastAsia="es-CO"/>
+              </w:rPr>
+              <w:t>MA_09</w:t>
+            </w:r>
+            <w:r>
+              <w:rPr>
+                <w:rFonts w:ascii="Arial" w:eastAsia="Times New Roman" w:hAnsi="Arial" w:cs="Arial"/>
+                <w:sz w:val="18"/>
+                <w:szCs w:val="18"/>
+                <w:highlight w:val="green"/>
+                <w:lang w:eastAsia="es-CO"/>
+              </w:rPr>
+              <w:t>_01_001</w:t>
+            </w:r>
+            <w:r>
+              <w:rPr>
+                <w:rFonts w:ascii="Arial" w:eastAsia="Times New Roman" w:hAnsi="Arial" w:cs="Arial"/>
+                <w:sz w:val="18"/>
+                <w:szCs w:val="18"/>
+                <w:highlight w:val="green"/>
+                <w:lang w:eastAsia="es-CO"/>
+              </w:rPr>
+              <w:t>.GIF</w:t>
+            </w:r>
+          </w:p>
+          <w:p>
+            <w:pPr>
+              <w:jc w:val="center"/>
+              <w:rPr>
+                <w:rFonts w:ascii="Arial" w:hAnsi="Arial" w:cs="Arial"/>
+                <w:color w:val="000000" w:themeColor="text1"/>
+                <w:highlight w:val="magenta"/>
+              </w:rPr>
+            </w:pPr>
           </w:p>
         </w:tc>
         <w:tc>
@@ -2347,7 +2376,10 @@
               <w:rPr>
                 <w:rFonts w:ascii="Arial" w:hAnsi="Arial" w:cs="Arial"/>
                 <w:color w:val="000000" w:themeColor="text1"/>
+                <w:sz w:val="24"/>
+                <w:szCs w:val="24"/>
                 <w:highlight w:val="magenta"/>
+                <w:lang w:val="es-ES_tradnl"/>
               </w:rPr>
             </w:pPr>
             <w:r>
@@ -2361,12 +2393,63 @@
                 <w:lang w:val="es-ES_tradnl"/>
               </w:rPr>
               <w:object w:dxaOrig="920" w:dyaOrig="380">
-                <v:shape id="_x0000_i1026" type="#_x0000_t75" style="width:45.65pt;height:18.8pt" o:ole="">
+                <v:shape id="_x0000_i1026" type="#_x0000_t75" style="width:45.5pt;height:19pt" o:ole="">
                   <v:imagedata r:id="rId16" o:title=""/>
                 </v:shape>
-                <o:OLEObject Type="Embed" ProgID="Equation.DSMT4" ShapeID="_x0000_i1026" DrawAspect="Content" ObjectID="_1500992375" r:id="rId17"/>
+                <o:OLEObject Type="Embed" ProgID="Equation.DSMT4" ShapeID="_x0000_i1026" DrawAspect="Content" ObjectID="_1507444532" r:id="rId17"/>
               </w:object>
             </w:r>
+          </w:p>
+          <w:p>
+            <w:pPr>
+              <w:spacing w:after="150"/>
+              <w:rPr>
+                <w:rFonts w:ascii="Arial" w:eastAsia="Times New Roman" w:hAnsi="Arial" w:cs="Arial"/>
+                <w:sz w:val="18"/>
+                <w:szCs w:val="18"/>
+                <w:lang w:eastAsia="es-CO"/>
+              </w:rPr>
+            </w:pPr>
+            <w:r>
+              <w:rPr>
+                <w:rFonts w:ascii="Arial" w:eastAsia="Times New Roman" w:hAnsi="Arial" w:cs="Arial"/>
+                <w:sz w:val="18"/>
+                <w:szCs w:val="18"/>
+                <w:highlight w:val="green"/>
+                <w:lang w:eastAsia="es-CO"/>
+              </w:rPr>
+              <w:t>MA_09</w:t>
+            </w:r>
+            <w:r>
+              <w:rPr>
+                <w:rFonts w:ascii="Arial" w:eastAsia="Times New Roman" w:hAnsi="Arial" w:cs="Arial"/>
+                <w:sz w:val="18"/>
+                <w:szCs w:val="18"/>
+                <w:highlight w:val="green"/>
+                <w:lang w:eastAsia="es-CO"/>
+              </w:rPr>
+              <w:t>_01_002</w:t>
+            </w:r>
+            <w:r>
+              <w:rPr>
+                <w:rFonts w:ascii="Arial" w:eastAsia="Times New Roman" w:hAnsi="Arial" w:cs="Arial"/>
+                <w:sz w:val="18"/>
+                <w:szCs w:val="18"/>
+                <w:highlight w:val="green"/>
+                <w:lang w:eastAsia="es-CO"/>
+              </w:rPr>
+              <w:t>.GIF</w:t>
+            </w:r>
+          </w:p>
+          <w:p>
+            <w:pPr>
+              <w:jc w:val="center"/>
+              <w:rPr>
+                <w:rFonts w:ascii="Arial" w:hAnsi="Arial" w:cs="Arial"/>
+                <w:color w:val="000000" w:themeColor="text1"/>
+                <w:highlight w:val="magenta"/>
+              </w:rPr>
+            </w:pPr>
           </w:p>
         </w:tc>
       </w:tr>
@@ -3021,14 +3104,45 @@
     </w:p>
     <w:p>
       <w:pPr>
-        <w:spacing w:after="0"/>
-        <w:jc w:val="center"/>
-        <w:rPr>
-          <w:color w:val="FF0000"/>
-          <w:sz w:val="28"/>
-          <w:szCs w:val="28"/>
-        </w:rPr>
-      </w:pPr>
+        <w:spacing w:after="150" w:line="240" w:lineRule="auto"/>
+        <w:ind w:left="2832" w:firstLine="708"/>
+        <w:rPr>
+          <w:rFonts w:ascii="Arial" w:eastAsia="Times New Roman" w:hAnsi="Arial" w:cs="Arial"/>
+          <w:sz w:val="18"/>
+          <w:szCs w:val="18"/>
+          <w:lang w:eastAsia="es-CO"/>
+        </w:rPr>
+      </w:pPr>
+      <w:r>
+        <w:rPr>
+          <w:rFonts w:ascii="Arial" w:eastAsia="Times New Roman" w:hAnsi="Arial" w:cs="Arial"/>
+          <w:sz w:val="18"/>
+          <w:szCs w:val="18"/>
+          <w:highlight w:val="green"/>
+          <w:lang w:eastAsia="es-CO"/>
+        </w:rPr>
+        <w:t>MA_09</w:t>
+      </w:r>
+      <w:r>
+        <w:rPr>
+          <w:rFonts w:ascii="Arial" w:eastAsia="Times New Roman" w:hAnsi="Arial" w:cs="Arial"/>
+          <w:sz w:val="18"/>
+          <w:szCs w:val="18"/>
+          <w:highlight w:val="green"/>
+          <w:lang w:eastAsia="es-CO"/>
+        </w:rPr>
+        <w:t>_01_003</w:t>
+      </w:r>
+      <w:r>
+        <w:rPr>
+          <w:rFonts w:ascii="Arial" w:eastAsia="Times New Roman" w:hAnsi="Arial" w:cs="Arial"/>
+          <w:sz w:val="18"/>
+          <w:szCs w:val="18"/>
+          <w:highlight w:val="green"/>
+          <w:lang w:eastAsia="es-CO"/>
+        </w:rPr>
+        <w:t>.GIF</w:t>
+      </w:r>
     </w:p>
     <w:p>
       <w:pPr>
@@ -3305,71 +3419,35 @@
       <w:pPr>
         <w:shd w:val="clear" w:color="auto" w:fill="FFFFFF"/>
         <w:spacing w:after="150" w:line="240" w:lineRule="auto"/>
-        <w:rPr>
-          <w:rFonts w:ascii="Arial" w:eastAsia="Times New Roman" w:hAnsi="Arial" w:cs="Arial"/>
-          <w:color w:val="FF0000"/>
-          <w:sz w:val="28"/>
-          <w:szCs w:val="28"/>
-          <w:lang w:eastAsia="es-CO"/>
-        </w:rPr>
-      </w:pPr>
-      <w:r>
-        <w:rPr>
-          <w:rFonts w:ascii="Arial" w:eastAsia="Times New Roman" w:hAnsi="Arial" w:cs="Arial"/>
-          <w:noProof/>
-          <w:color w:val="FF0000"/>
-          <w:sz w:val="28"/>
-          <w:szCs w:val="28"/>
-          <w:lang w:eastAsia="es-CO"/>
-        </w:rPr>
-        <w:drawing>
-          <wp:inline distT="0" distB="0" distL="0" distR="0" wp14:anchorId="781C2F41" wp14:editId="6C4DCD37">
-            <wp:extent cx="223520" cy="148590"/>
-            <wp:effectExtent l="0" t="0" r="5080" b="3810"/>
-            <wp:docPr id="34" name="Imagen 34" descr="http://profesores.aulaplaneta.com/DNNPlayerPackages/Package14646/InfoGuion/cuadernoestudio/images_xml/MT_10_13_formula10_resized.gif"/>
-            <wp:cNvGraphicFramePr>
-              <a:graphicFrameLocks xmlns:a="http://schemas.openxmlformats.org/drawingml/2006/main" noChangeAspect="1"/>
-            </wp:cNvGraphicFramePr>
-            <a:graphic xmlns:a="http://schemas.openxmlformats.org/drawingml/2006/main">
-              <a:graphicData uri="http://schemas.openxmlformats.org/drawingml/2006/picture">
-                <pic:pic xmlns:pic="http://schemas.openxmlformats.org/drawingml/2006/picture">
-                  <pic:nvPicPr>
-                    <pic:cNvPr id="0" name="Picture 5" descr="http://profesores.aulaplaneta.com/DNNPlayerPackages/Package14646/InfoGuion/cuadernoestudio/images_xml/MT_10_13_formula10_resized.gif"/>
-                    <pic:cNvPicPr>
-                      <a:picLocks noChangeAspect="1" noChangeArrowheads="1"/>
-                    </pic:cNvPicPr>
-                  </pic:nvPicPr>
-                  <pic:blipFill>
-                    <a:blip r:embed="rId22">
-                      <a:extLst>
-                        <a:ext uri="{28A0092B-C50C-407E-A947-70E740481C1C}">
-                          <a14:useLocalDpi xmlns:a14="http://schemas.microsoft.com/office/drawing/2010/main" val="0"/>
-                        </a:ext>
-                      </a:extLst>
-                    </a:blip>
-                    <a:srcRect/>
-                    <a:stretch>
-                      <a:fillRect/>
-                    </a:stretch>
-                  </pic:blipFill>
-                  <pic:spPr bwMode="auto">
-                    <a:xfrm>
-                      <a:off x="0" y="0"/>
-                      <a:ext cx="223520" cy="148590"/>
-                    </a:xfrm>
-                    <a:prstGeom prst="rect">
-                      <a:avLst/>
-                    </a:prstGeom>
-                    <a:noFill/>
-                    <a:ln>
-                      <a:noFill/>
-                    </a:ln>
-                  </pic:spPr>
-                </pic:pic>
-              </a:graphicData>
-            </a:graphic>
-          </wp:inline>
-        </w:drawing>
+      </w:pPr>
+      <w:r>
+        <w:pict>
+          <v:shape id="Imagen 34" o:spid="_x0000_i1027" type="#_x0000_t75" alt="http://profesores.aulaplaneta.com/DNNPlayerPackages/Package14646/InfoGuion/cuadernoestudio/images_xml/MT_10_13_formula10_resized.gif" style="width:17.65pt;height:11.55pt;visibility:visible;mso-wrap-style:square" o:bullet="t">
+            <v:imagedata r:id="rId22" o:title="MT_10_13_formula10_resized"/>
+          </v:shape>
+        </w:pict>
+      </w:r>
+    </w:p>
+    <w:p>
+      <w:pPr>
+        <w:shd w:val="clear" w:color="auto" w:fill="FFFFFF"/>
+        <w:spacing w:after="150" w:line="240" w:lineRule="auto"/>
+        <w:rPr>
+          <w:rFonts w:ascii="Arial" w:eastAsia="Times New Roman" w:hAnsi="Arial" w:cs="Arial"/>
+          <w:sz w:val="28"/>
+          <w:szCs w:val="28"/>
+          <w:lang w:eastAsia="es-CO"/>
+        </w:rPr>
+      </w:pPr>
+      <w:r>
+        <w:rPr>
+          <w:rFonts w:ascii="Arial" w:eastAsia="Times New Roman" w:hAnsi="Arial" w:cs="Arial"/>
+          <w:sz w:val="28"/>
+          <w:szCs w:val="28"/>
+          <w:highlight w:val="green"/>
+          <w:lang w:eastAsia="es-CO"/>
+        </w:rPr>
+        <w:t>MA_09_01_004.GIF</w:t>
       </w:r>
     </w:p>
     <w:p>
@@ -3640,20 +3718,45 @@
         <w:shd w:val="clear" w:color="auto" w:fill="FFFFFF"/>
         <w:spacing w:after="150" w:line="345" w:lineRule="atLeast"/>
         <w:ind w:left="300"/>
-        <w:rPr>
-          <w:rFonts w:ascii="Times New Roman" w:eastAsia="Times New Roman" w:hAnsi="Times New Roman" w:cs="Times New Roman"/>
-          <w:color w:val="FF0000"/>
-          <w:sz w:val="28"/>
-          <w:szCs w:val="28"/>
-          <w:lang w:eastAsia="es-CO"/>
-        </w:rPr>
       </w:pPr>
       <w:r>
         <w:pict>
-          <v:shape id="Imagen 33" o:spid="_x0000_i1027" type="#_x0000_t75" alt="http://profesores.aulaplaneta.com/DNNPlayerPackages/Package14646/InfoGuion/cuadernoestudio/images_xml/MT_10_13_formula11_resized.gif" style="width:17.2pt;height:12.35pt;visibility:visible;mso-wrap-style:square">
+          <v:shape id="Imagen 33" o:spid="_x0000_i1028" type="#_x0000_t75" alt="http://profesores.aulaplaneta.com/DNNPlayerPackages/Package14646/InfoGuion/cuadernoestudio/images_xml/MT_10_13_formula11_resized.gif" style="width:17pt;height:12.25pt;visibility:visible;mso-wrap-style:square" o:bullet="t">
             <v:imagedata r:id="rId23" o:title="MT_10_13_formula11_resized"/>
           </v:shape>
         </w:pict>
+      </w:r>
+    </w:p>
+    <w:p>
+      <w:pPr>
+        <w:shd w:val="clear" w:color="auto" w:fill="FFFFFF"/>
+        <w:spacing w:after="150" w:line="240" w:lineRule="auto"/>
+        <w:rPr>
+          <w:rFonts w:ascii="Arial" w:eastAsia="Times New Roman" w:hAnsi="Arial" w:cs="Arial"/>
+          <w:sz w:val="28"/>
+          <w:szCs w:val="28"/>
+          <w:lang w:eastAsia="es-CO"/>
+        </w:rPr>
+      </w:pPr>
+      <w:r>
+        <w:rPr>
+          <w:rFonts w:ascii="Arial" w:eastAsia="Times New Roman" w:hAnsi="Arial" w:cs="Arial"/>
+          <w:sz w:val="28"/>
+          <w:szCs w:val="28"/>
+          <w:highlight w:val="green"/>
+          <w:lang w:eastAsia="es-CO"/>
+        </w:rPr>
+        <w:t>MA_09_01_005</w:t>
+      </w:r>
+      <w:r>
+        <w:rPr>
+          <w:rFonts w:ascii="Arial" w:eastAsia="Times New Roman" w:hAnsi="Arial" w:cs="Arial"/>
+          <w:sz w:val="28"/>
+          <w:szCs w:val="28"/>
+          <w:highlight w:val="green"/>
+          <w:lang w:eastAsia="es-CO"/>
+        </w:rPr>
+        <w:t>.GIF</w:t>
       </w:r>
     </w:p>
     <w:p>
@@ -3755,6 +3858,52 @@
     <w:p>
       <w:pPr>
         <w:shd w:val="clear" w:color="auto" w:fill="FFFFFF"/>
+        <w:spacing w:after="150" w:line="240" w:lineRule="auto"/>
+        <w:rPr>
+          <w:rFonts w:ascii="Arial" w:eastAsia="Times New Roman" w:hAnsi="Arial" w:cs="Arial"/>
+          <w:sz w:val="28"/>
+          <w:szCs w:val="28"/>
+          <w:lang w:eastAsia="es-CO"/>
+        </w:rPr>
+      </w:pPr>
+      <w:r>
+        <w:rPr>
+          <w:rFonts w:ascii="Arial" w:eastAsia="Times New Roman" w:hAnsi="Arial" w:cs="Arial"/>
+          <w:sz w:val="28"/>
+          <w:szCs w:val="28"/>
+          <w:highlight w:val="green"/>
+          <w:lang w:eastAsia="es-CO"/>
+        </w:rPr>
+        <w:t>MA_09_01_006</w:t>
+      </w:r>
+      <w:r>
+        <w:rPr>
+          <w:rFonts w:ascii="Arial" w:eastAsia="Times New Roman" w:hAnsi="Arial" w:cs="Arial"/>
+          <w:sz w:val="28"/>
+          <w:szCs w:val="28"/>
+          <w:highlight w:val="green"/>
+          <w:lang w:eastAsia="es-CO"/>
+        </w:rPr>
+        <w:t>.GIF</w:t>
+      </w:r>
+    </w:p>
+    <w:p>
+      <w:pPr>
+        <w:shd w:val="clear" w:color="auto" w:fill="FFFFFF"/>
+        <w:spacing w:after="150" w:line="345" w:lineRule="atLeast"/>
+        <w:ind w:left="300"/>
+        <w:rPr>
+          <w:rFonts w:ascii="Arial" w:eastAsia="Times New Roman" w:hAnsi="Arial" w:cs="Arial"/>
+          <w:color w:val="FF0000"/>
+          <w:sz w:val="28"/>
+          <w:szCs w:val="28"/>
+          <w:lang w:eastAsia="es-CO"/>
+        </w:rPr>
+      </w:pPr>
+    </w:p>
+    <w:p>
+      <w:pPr>
+        <w:shd w:val="clear" w:color="auto" w:fill="FFFFFF"/>
         <w:spacing w:after="150" w:line="345" w:lineRule="atLeast"/>
         <w:ind w:left="300"/>
         <w:rPr>
@@ -3827,6 +3976,52 @@
     <w:p>
       <w:pPr>
         <w:shd w:val="clear" w:color="auto" w:fill="FFFFFF"/>
+        <w:spacing w:after="150" w:line="240" w:lineRule="auto"/>
+        <w:rPr>
+          <w:rFonts w:ascii="Arial" w:eastAsia="Times New Roman" w:hAnsi="Arial" w:cs="Arial"/>
+          <w:sz w:val="28"/>
+          <w:szCs w:val="28"/>
+          <w:lang w:eastAsia="es-CO"/>
+        </w:rPr>
+      </w:pPr>
+      <w:r>
+        <w:rPr>
+          <w:rFonts w:ascii="Arial" w:eastAsia="Times New Roman" w:hAnsi="Arial" w:cs="Arial"/>
+          <w:sz w:val="28"/>
+          <w:szCs w:val="28"/>
+          <w:highlight w:val="green"/>
+          <w:lang w:eastAsia="es-CO"/>
+        </w:rPr>
+        <w:t>MA_09_01_007</w:t>
+      </w:r>
+      <w:r>
+        <w:rPr>
+          <w:rFonts w:ascii="Arial" w:eastAsia="Times New Roman" w:hAnsi="Arial" w:cs="Arial"/>
+          <w:sz w:val="28"/>
+          <w:szCs w:val="28"/>
+          <w:highlight w:val="green"/>
+          <w:lang w:eastAsia="es-CO"/>
+        </w:rPr>
+        <w:t>.GIF</w:t>
+      </w:r>
+    </w:p>
+    <w:p>
+      <w:pPr>
+        <w:shd w:val="clear" w:color="auto" w:fill="FFFFFF"/>
+        <w:spacing w:after="150" w:line="345" w:lineRule="atLeast"/>
+        <w:ind w:left="300"/>
+        <w:rPr>
+          <w:rFonts w:ascii="Arial" w:eastAsia="Times New Roman" w:hAnsi="Arial" w:cs="Arial"/>
+          <w:color w:val="FF0000"/>
+          <w:sz w:val="28"/>
+          <w:szCs w:val="28"/>
+          <w:lang w:eastAsia="es-CO"/>
+        </w:rPr>
+      </w:pPr>
+    </w:p>
+    <w:p>
+      <w:pPr>
+        <w:shd w:val="clear" w:color="auto" w:fill="FFFFFF"/>
         <w:spacing w:after="0" w:line="345" w:lineRule="atLeast"/>
         <w:ind w:left="300"/>
         <w:rPr>
@@ -3934,6 +4129,7 @@
           <w:bdr w:val="none" w:sz="0" w:space="0" w:color="auto" w:frame="1"/>
           <w:lang w:eastAsia="es-CO"/>
         </w:rPr>
+        <w:lastRenderedPageBreak/>
         <w:drawing>
           <wp:inline distT="0" distB="0" distL="0" distR="0">
             <wp:extent cx="4933315" cy="2169160"/>
@@ -4073,7 +4269,6 @@
           <w:noProof/>
           <w:lang w:eastAsia="es-CO"/>
         </w:rPr>
-        <w:lastRenderedPageBreak/>
         <mc:AlternateContent>
           <mc:Choice Requires="wps">
             <w:drawing>
@@ -4535,6 +4730,7 @@
           <w:sz w:val="28"/>
           <w:szCs w:val="28"/>
         </w:rPr>
+        <w:lastRenderedPageBreak/>
         <w:t>Números decimales que no se pueden expresar como fracción de números enteros.</w:t>
       </w:r>
     </w:p>
@@ -4560,7 +4756,6 @@
           <w:noProof/>
           <w:lang w:eastAsia="es-CO"/>
         </w:rPr>
-        <w:lastRenderedPageBreak/>
         <w:drawing>
           <wp:inline distT="0" distB="0" distL="0" distR="0" wp14:anchorId="231B777A" wp14:editId="3D105C1C">
             <wp:extent cx="5612130" cy="4251960"/>
@@ -4611,11 +4806,12 @@
           <w:noProof/>
           <w:lang w:eastAsia="es-CO"/>
         </w:rPr>
+        <w:lastRenderedPageBreak/>
         <w:drawing>
-          <wp:inline distT="0" distB="0" distL="0" distR="0" wp14:anchorId="20469C2D" wp14:editId="2C51A73C">
-            <wp:extent cx="5333333" cy="3342857"/>
-            <wp:effectExtent l="0" t="0" r="1270" b="0"/>
-            <wp:docPr id="35" name="Imagen 35"/>
+          <wp:inline distT="0" distB="0" distL="0" distR="0" wp14:anchorId="00076BDE" wp14:editId="32FF57B5">
+            <wp:extent cx="5612130" cy="3470910"/>
+            <wp:effectExtent l="0" t="0" r="7620" b="0"/>
+            <wp:docPr id="71" name="Imagen 71"/>
             <wp:cNvGraphicFramePr>
               <a:graphicFrameLocks xmlns:a="http://schemas.openxmlformats.org/drawingml/2006/main" noChangeAspect="1"/>
             </wp:cNvGraphicFramePr>
@@ -4635,7 +4831,7 @@
                   <pic:spPr>
                     <a:xfrm>
                       <a:off x="0" y="0"/>
-                      <a:ext cx="5333333" cy="3342857"/>
+                      <a:ext cx="5612130" cy="3470910"/>
                     </a:xfrm>
                     <a:prstGeom prst="rect">
                       <a:avLst/>
@@ -4647,6 +4843,8 @@
           </wp:inline>
         </w:drawing>
       </w:r>
+      <w:bookmarkStart w:id="0" w:name="_GoBack"/>
+      <w:bookmarkEnd w:id="0"/>
     </w:p>
     <w:p>
       <w:pPr>
@@ -4661,7 +4859,6 @@
           <w:noProof/>
           <w:lang w:eastAsia="es-CO"/>
         </w:rPr>
-        <w:lastRenderedPageBreak/>
         <w:drawing>
           <wp:inline distT="0" distB="0" distL="0" distR="0" wp14:anchorId="09923C75" wp14:editId="53932A6E">
             <wp:extent cx="5333333" cy="3485714"/>
@@ -4712,6 +4909,7 @@
           <w:noProof/>
           <w:lang w:eastAsia="es-CO"/>
         </w:rPr>
+        <w:lastRenderedPageBreak/>
         <w:drawing>
           <wp:inline distT="0" distB="0" distL="0" distR="0" wp14:anchorId="4C8BB81B" wp14:editId="5F396AEE">
             <wp:extent cx="5333333" cy="2142857"/>
@@ -4771,7 +4969,6 @@
           <w:noProof/>
           <w:lang w:eastAsia="es-CO"/>
         </w:rPr>
-        <w:lastRenderedPageBreak/>
         <w:drawing>
           <wp:inline distT="0" distB="0" distL="0" distR="0" wp14:anchorId="7747425D" wp14:editId="122C988D">
             <wp:extent cx="5612130" cy="4445000"/>
@@ -11321,8 +11518,6 @@
         <w:lastRenderedPageBreak/>
         <w:t>3</w:t>
       </w:r>
-      <w:bookmarkStart w:id="0" w:name="_GoBack"/>
-      <w:bookmarkEnd w:id="0"/>
       <w:r>
         <w:rPr>
           <w:noProof/>
@@ -11570,6 +11765,28 @@
     <w:p>
       <w:pPr>
         <w:spacing w:after="150" w:line="240" w:lineRule="auto"/>
+        <w:jc w:val="center"/>
+        <w:rPr>
+          <w:rFonts w:ascii="Arial" w:eastAsia="Times New Roman" w:hAnsi="Arial" w:cs="Arial"/>
+          <w:sz w:val="18"/>
+          <w:szCs w:val="18"/>
+          <w:lang w:eastAsia="es-CO"/>
+        </w:rPr>
+      </w:pPr>
+      <w:r>
+        <w:rPr>
+          <w:rFonts w:ascii="Arial" w:eastAsia="Times New Roman" w:hAnsi="Arial" w:cs="Arial"/>
+          <w:sz w:val="18"/>
+          <w:szCs w:val="18"/>
+          <w:highlight w:val="green"/>
+          <w:lang w:eastAsia="es-CO"/>
+        </w:rPr>
+        <w:t>MA_09_01_008.GIF</w:t>
+      </w:r>
+    </w:p>
+    <w:p>
+      <w:pPr>
+        <w:spacing w:after="150" w:line="240" w:lineRule="auto"/>
         <w:rPr>
           <w:rFonts w:ascii="Arial" w:eastAsia="Times New Roman" w:hAnsi="Arial" w:cs="Arial"/>
           <w:color w:val="333333"/>
@@ -11922,7 +12139,6 @@
           <w:sz w:val="21"/>
           <w:szCs w:val="21"/>
         </w:rPr>
-        <w:lastRenderedPageBreak/>
         <w:t>La</w:t>
       </w:r>
       <w:r>
@@ -12228,6 +12444,48 @@
     </w:p>
     <w:p>
       <w:pPr>
+        <w:spacing w:after="150" w:line="240" w:lineRule="auto"/>
+        <w:ind w:firstLine="300"/>
+        <w:rPr>
+          <w:rFonts w:ascii="Arial" w:eastAsia="Times New Roman" w:hAnsi="Arial" w:cs="Arial"/>
+          <w:sz w:val="18"/>
+          <w:szCs w:val="18"/>
+          <w:lang w:eastAsia="es-CO"/>
+        </w:rPr>
+      </w:pPr>
+      <w:r>
+        <w:rPr>
+          <w:rFonts w:ascii="Arial" w:eastAsia="Times New Roman" w:hAnsi="Arial" w:cs="Arial"/>
+          <w:sz w:val="18"/>
+          <w:szCs w:val="18"/>
+          <w:highlight w:val="green"/>
+          <w:lang w:eastAsia="es-CO"/>
+        </w:rPr>
+        <w:t>MA_09_01_00</w:t>
+      </w:r>
+      <w:r>
+        <w:rPr>
+          <w:rFonts w:ascii="Arial" w:eastAsia="Times New Roman" w:hAnsi="Arial" w:cs="Arial"/>
+          <w:sz w:val="18"/>
+          <w:szCs w:val="18"/>
+          <w:highlight w:val="green"/>
+          <w:lang w:eastAsia="es-CO"/>
+        </w:rPr>
+        <w:t>9</w:t>
+      </w:r>
+      <w:r>
+        <w:rPr>
+          <w:rFonts w:ascii="Arial" w:eastAsia="Times New Roman" w:hAnsi="Arial" w:cs="Arial"/>
+          <w:sz w:val="18"/>
+          <w:szCs w:val="18"/>
+          <w:highlight w:val="green"/>
+          <w:lang w:eastAsia="es-CO"/>
+        </w:rPr>
+        <w:t>.GIF</w:t>
+      </w:r>
+    </w:p>
+    <w:p>
+      <w:pPr>
         <w:numPr>
           <w:ilvl w:val="0"/>
           <w:numId w:val="30"/>
@@ -12652,6 +12910,61 @@
     </w:p>
     <w:p>
       <w:pPr>
+        <w:spacing w:after="150" w:line="240" w:lineRule="auto"/>
+        <w:ind w:firstLine="300"/>
+        <w:rPr>
+          <w:rFonts w:ascii="Arial" w:eastAsia="Times New Roman" w:hAnsi="Arial" w:cs="Arial"/>
+          <w:sz w:val="18"/>
+          <w:szCs w:val="18"/>
+          <w:lang w:eastAsia="es-CO"/>
+        </w:rPr>
+      </w:pPr>
+      <w:r>
+        <w:rPr>
+          <w:rFonts w:ascii="Arial" w:eastAsia="Times New Roman" w:hAnsi="Arial" w:cs="Arial"/>
+          <w:sz w:val="18"/>
+          <w:szCs w:val="18"/>
+          <w:highlight w:val="green"/>
+          <w:lang w:eastAsia="es-CO"/>
+        </w:rPr>
+        <w:t>MA_09_01_0</w:t>
+      </w:r>
+      <w:r>
+        <w:rPr>
+          <w:rFonts w:ascii="Arial" w:eastAsia="Times New Roman" w:hAnsi="Arial" w:cs="Arial"/>
+          <w:sz w:val="18"/>
+          <w:szCs w:val="18"/>
+          <w:highlight w:val="green"/>
+          <w:lang w:eastAsia="es-CO"/>
+        </w:rPr>
+        <w:t>10</w:t>
+      </w:r>
+      <w:r>
+        <w:rPr>
+          <w:rFonts w:ascii="Arial" w:eastAsia="Times New Roman" w:hAnsi="Arial" w:cs="Arial"/>
+          <w:sz w:val="18"/>
+          <w:szCs w:val="18"/>
+          <w:highlight w:val="green"/>
+          <w:lang w:eastAsia="es-CO"/>
+        </w:rPr>
+        <w:t>.GIF</w:t>
+      </w:r>
+    </w:p>
+    <w:p>
+      <w:pPr>
+        <w:shd w:val="clear" w:color="auto" w:fill="FFFFFF"/>
+        <w:spacing w:line="345" w:lineRule="atLeast"/>
+        <w:ind w:left="300"/>
+        <w:rPr>
+          <w:rFonts w:ascii="Arial" w:hAnsi="Arial" w:cs="Arial"/>
+          <w:color w:val="FF0000"/>
+          <w:sz w:val="21"/>
+          <w:szCs w:val="21"/>
+        </w:rPr>
+      </w:pPr>
+    </w:p>
+    <w:p>
+      <w:pPr>
         <w:numPr>
           <w:ilvl w:val="0"/>
           <w:numId w:val="30"/>
@@ -13151,6 +13464,48 @@
     </w:p>
     <w:p>
       <w:pPr>
+        <w:spacing w:after="150" w:line="240" w:lineRule="auto"/>
+        <w:ind w:firstLine="284"/>
+        <w:rPr>
+          <w:rFonts w:ascii="Arial" w:eastAsia="Times New Roman" w:hAnsi="Arial" w:cs="Arial"/>
+          <w:sz w:val="18"/>
+          <w:szCs w:val="18"/>
+          <w:lang w:eastAsia="es-CO"/>
+        </w:rPr>
+      </w:pPr>
+      <w:r>
+        <w:rPr>
+          <w:rFonts w:ascii="Arial" w:eastAsia="Times New Roman" w:hAnsi="Arial" w:cs="Arial"/>
+          <w:sz w:val="18"/>
+          <w:szCs w:val="18"/>
+          <w:highlight w:val="green"/>
+          <w:lang w:eastAsia="es-CO"/>
+        </w:rPr>
+        <w:t>MA_09</w:t>
+      </w:r>
+      <w:r>
+        <w:rPr>
+          <w:rFonts w:ascii="Arial" w:eastAsia="Times New Roman" w:hAnsi="Arial" w:cs="Arial"/>
+          <w:sz w:val="18"/>
+          <w:szCs w:val="18"/>
+          <w:highlight w:val="green"/>
+          <w:lang w:eastAsia="es-CO"/>
+        </w:rPr>
+        <w:t>_01_011</w:t>
+      </w:r>
+      <w:r>
+        <w:rPr>
+          <w:rFonts w:ascii="Arial" w:eastAsia="Times New Roman" w:hAnsi="Arial" w:cs="Arial"/>
+          <w:sz w:val="18"/>
+          <w:szCs w:val="18"/>
+          <w:highlight w:val="green"/>
+          <w:lang w:eastAsia="es-CO"/>
+        </w:rPr>
+        <w:t>.GIF</w:t>
+      </w:r>
+    </w:p>
+    <w:p>
+      <w:pPr>
         <w:rPr>
           <w:rFonts w:ascii="Arial" w:hAnsi="Arial" w:cs="Arial"/>
           <w:color w:val="FF0000"/>
@@ -13284,6 +13639,7 @@
           <w:color w:val="FF0000"/>
           <w:lang w:eastAsia="es-CO"/>
         </w:rPr>
+        <w:lastRenderedPageBreak/>
         <w:drawing>
           <wp:inline distT="0" distB="0" distL="0" distR="0" wp14:anchorId="50EA7D7F" wp14:editId="4EDD5CA9">
             <wp:extent cx="2428875" cy="390525"/>
@@ -13329,6 +13685,57 @@
     </w:p>
     <w:p>
       <w:pPr>
+        <w:spacing w:after="150" w:line="240" w:lineRule="auto"/>
+        <w:jc w:val="center"/>
+        <w:rPr>
+          <w:rFonts w:ascii="Arial" w:eastAsia="Times New Roman" w:hAnsi="Arial" w:cs="Arial"/>
+          <w:sz w:val="18"/>
+          <w:szCs w:val="18"/>
+          <w:lang w:eastAsia="es-CO"/>
+        </w:rPr>
+      </w:pPr>
+      <w:r>
+        <w:rPr>
+          <w:rFonts w:ascii="Arial" w:eastAsia="Times New Roman" w:hAnsi="Arial" w:cs="Arial"/>
+          <w:sz w:val="18"/>
+          <w:szCs w:val="18"/>
+          <w:highlight w:val="green"/>
+          <w:lang w:eastAsia="es-CO"/>
+        </w:rPr>
+        <w:t>MA_09</w:t>
+      </w:r>
+      <w:r>
+        <w:rPr>
+          <w:rFonts w:ascii="Arial" w:eastAsia="Times New Roman" w:hAnsi="Arial" w:cs="Arial"/>
+          <w:sz w:val="18"/>
+          <w:szCs w:val="18"/>
+          <w:highlight w:val="green"/>
+          <w:lang w:eastAsia="es-CO"/>
+        </w:rPr>
+        <w:t>_01_012a</w:t>
+      </w:r>
+      <w:r>
+        <w:rPr>
+          <w:rFonts w:ascii="Arial" w:eastAsia="Times New Roman" w:hAnsi="Arial" w:cs="Arial"/>
+          <w:sz w:val="18"/>
+          <w:szCs w:val="18"/>
+          <w:highlight w:val="green"/>
+          <w:lang w:eastAsia="es-CO"/>
+        </w:rPr>
+        <w:t>.GIF</w:t>
+      </w:r>
+    </w:p>
+    <w:p>
+      <w:pPr>
+        <w:jc w:val="center"/>
+        <w:rPr>
+          <w:rFonts w:ascii="Arial" w:hAnsi="Arial" w:cs="Arial"/>
+          <w:color w:val="FF0000"/>
+        </w:rPr>
+      </w:pPr>
+    </w:p>
+    <w:p>
+      <w:pPr>
         <w:jc w:val="center"/>
         <w:rPr>
           <w:rFonts w:ascii="Arial" w:hAnsi="Arial" w:cs="Arial"/>
@@ -13387,6 +13794,57 @@
     </w:p>
     <w:p>
       <w:pPr>
+        <w:spacing w:after="150" w:line="240" w:lineRule="auto"/>
+        <w:jc w:val="center"/>
+        <w:rPr>
+          <w:rFonts w:ascii="Arial" w:eastAsia="Times New Roman" w:hAnsi="Arial" w:cs="Arial"/>
+          <w:sz w:val="18"/>
+          <w:szCs w:val="18"/>
+          <w:lang w:eastAsia="es-CO"/>
+        </w:rPr>
+      </w:pPr>
+      <w:r>
+        <w:rPr>
+          <w:rFonts w:ascii="Arial" w:eastAsia="Times New Roman" w:hAnsi="Arial" w:cs="Arial"/>
+          <w:sz w:val="18"/>
+          <w:szCs w:val="18"/>
+          <w:highlight w:val="green"/>
+          <w:lang w:eastAsia="es-CO"/>
+        </w:rPr>
+        <w:t>MA_09</w:t>
+      </w:r>
+      <w:r>
+        <w:rPr>
+          <w:rFonts w:ascii="Arial" w:eastAsia="Times New Roman" w:hAnsi="Arial" w:cs="Arial"/>
+          <w:sz w:val="18"/>
+          <w:szCs w:val="18"/>
+          <w:highlight w:val="green"/>
+          <w:lang w:eastAsia="es-CO"/>
+        </w:rPr>
+        <w:t>_01_012b</w:t>
+      </w:r>
+      <w:r>
+        <w:rPr>
+          <w:rFonts w:ascii="Arial" w:eastAsia="Times New Roman" w:hAnsi="Arial" w:cs="Arial"/>
+          <w:sz w:val="18"/>
+          <w:szCs w:val="18"/>
+          <w:highlight w:val="green"/>
+          <w:lang w:eastAsia="es-CO"/>
+        </w:rPr>
+        <w:t>.GIF</w:t>
+      </w:r>
+    </w:p>
+    <w:p>
+      <w:pPr>
+        <w:jc w:val="center"/>
+        <w:rPr>
+          <w:rFonts w:ascii="Arial" w:hAnsi="Arial" w:cs="Arial"/>
+          <w:color w:val="FF0000"/>
+        </w:rPr>
+      </w:pPr>
+    </w:p>
+    <w:p>
+      <w:pPr>
         <w:jc w:val="center"/>
         <w:rPr>
           <w:rFonts w:ascii="Arial" w:hAnsi="Arial" w:cs="Arial"/>
@@ -13443,6 +13901,57 @@
         </w:drawing>
       </w:r>
     </w:p>
+    <w:p>
+      <w:pPr>
+        <w:spacing w:after="150" w:line="240" w:lineRule="auto"/>
+        <w:jc w:val="center"/>
+        <w:rPr>
+          <w:rFonts w:ascii="Arial" w:eastAsia="Times New Roman" w:hAnsi="Arial" w:cs="Arial"/>
+          <w:sz w:val="18"/>
+          <w:szCs w:val="18"/>
+          <w:lang w:eastAsia="es-CO"/>
+        </w:rPr>
+      </w:pPr>
+      <w:r>
+        <w:rPr>
+          <w:rFonts w:ascii="Arial" w:eastAsia="Times New Roman" w:hAnsi="Arial" w:cs="Arial"/>
+          <w:sz w:val="18"/>
+          <w:szCs w:val="18"/>
+          <w:highlight w:val="green"/>
+          <w:lang w:eastAsia="es-CO"/>
+        </w:rPr>
+        <w:t>MA_09</w:t>
+      </w:r>
+      <w:r>
+        <w:rPr>
+          <w:rFonts w:ascii="Arial" w:eastAsia="Times New Roman" w:hAnsi="Arial" w:cs="Arial"/>
+          <w:sz w:val="18"/>
+          <w:szCs w:val="18"/>
+          <w:highlight w:val="green"/>
+          <w:lang w:eastAsia="es-CO"/>
+        </w:rPr>
+        <w:t>_01_012c</w:t>
+      </w:r>
+      <w:r>
+        <w:rPr>
+          <w:rFonts w:ascii="Arial" w:eastAsia="Times New Roman" w:hAnsi="Arial" w:cs="Arial"/>
+          <w:sz w:val="18"/>
+          <w:szCs w:val="18"/>
+          <w:highlight w:val="green"/>
+          <w:lang w:eastAsia="es-CO"/>
+        </w:rPr>
+        <w:t>.GIF</w:t>
+      </w:r>
+    </w:p>
+    <w:p>
+      <w:pPr>
+        <w:jc w:val="center"/>
+        <w:rPr>
+          <w:rFonts w:ascii="Arial" w:hAnsi="Arial" w:cs="Arial"/>
+          <w:color w:val="FF0000"/>
+        </w:rPr>
+      </w:pPr>
+    </w:p>
     <w:tbl>
       <w:tblPr>
         <w:tblStyle w:val="Tablaconcuadrcula"/>
@@ -13479,7 +13988,6 @@
                 <w:sz w:val="24"/>
                 <w:szCs w:val="24"/>
               </w:rPr>
-              <w:lastRenderedPageBreak/>
               <w:t>Recuerda</w:t>
             </w:r>
           </w:p>
@@ -13691,6 +14199,48 @@
     </w:p>
     <w:p>
       <w:pPr>
+        <w:spacing w:after="150" w:line="240" w:lineRule="auto"/>
+        <w:jc w:val="center"/>
+        <w:rPr>
+          <w:rFonts w:ascii="Arial" w:eastAsia="Times New Roman" w:hAnsi="Arial" w:cs="Arial"/>
+          <w:sz w:val="18"/>
+          <w:szCs w:val="18"/>
+          <w:lang w:eastAsia="es-CO"/>
+        </w:rPr>
+      </w:pPr>
+      <w:r>
+        <w:rPr>
+          <w:rFonts w:ascii="Arial" w:eastAsia="Times New Roman" w:hAnsi="Arial" w:cs="Arial"/>
+          <w:sz w:val="18"/>
+          <w:szCs w:val="18"/>
+          <w:highlight w:val="green"/>
+          <w:lang w:eastAsia="es-CO"/>
+        </w:rPr>
+        <w:t>MA_09</w:t>
+      </w:r>
+      <w:r>
+        <w:rPr>
+          <w:rFonts w:ascii="Arial" w:eastAsia="Times New Roman" w:hAnsi="Arial" w:cs="Arial"/>
+          <w:sz w:val="18"/>
+          <w:szCs w:val="18"/>
+          <w:highlight w:val="green"/>
+          <w:lang w:eastAsia="es-CO"/>
+        </w:rPr>
+        <w:t>_01_013a</w:t>
+      </w:r>
+      <w:r>
+        <w:rPr>
+          <w:rFonts w:ascii="Arial" w:eastAsia="Times New Roman" w:hAnsi="Arial" w:cs="Arial"/>
+          <w:sz w:val="18"/>
+          <w:szCs w:val="18"/>
+          <w:highlight w:val="green"/>
+          <w:lang w:eastAsia="es-CO"/>
+        </w:rPr>
+        <w:t>.GIF</w:t>
+      </w:r>
+    </w:p>
+    <w:p>
+      <w:pPr>
         <w:spacing w:after="0"/>
         <w:jc w:val="center"/>
         <w:rPr>
@@ -13766,6 +14316,60 @@
     </w:p>
     <w:p>
       <w:pPr>
+        <w:spacing w:after="150" w:line="240" w:lineRule="auto"/>
+        <w:jc w:val="center"/>
+        <w:rPr>
+          <w:rFonts w:ascii="Arial" w:eastAsia="Times New Roman" w:hAnsi="Arial" w:cs="Arial"/>
+          <w:sz w:val="18"/>
+          <w:szCs w:val="18"/>
+          <w:lang w:eastAsia="es-CO"/>
+        </w:rPr>
+      </w:pPr>
+      <w:r>
+        <w:rPr>
+          <w:rFonts w:ascii="Arial" w:eastAsia="Times New Roman" w:hAnsi="Arial" w:cs="Arial"/>
+          <w:sz w:val="18"/>
+          <w:szCs w:val="18"/>
+          <w:highlight w:val="green"/>
+          <w:lang w:eastAsia="es-CO"/>
+        </w:rPr>
+        <w:t>MA_09_01_0</w:t>
+      </w:r>
+      <w:r>
+        <w:rPr>
+          <w:rFonts w:ascii="Arial" w:eastAsia="Times New Roman" w:hAnsi="Arial" w:cs="Arial"/>
+          <w:sz w:val="18"/>
+          <w:szCs w:val="18"/>
+          <w:highlight w:val="green"/>
+          <w:lang w:eastAsia="es-CO"/>
+        </w:rPr>
+        <w:t>13b</w:t>
+      </w:r>
+      <w:r>
+        <w:rPr>
+          <w:rFonts w:ascii="Arial" w:eastAsia="Times New Roman" w:hAnsi="Arial" w:cs="Arial"/>
+          <w:sz w:val="18"/>
+          <w:szCs w:val="18"/>
+          <w:highlight w:val="green"/>
+          <w:lang w:eastAsia="es-CO"/>
+        </w:rPr>
+        <w:t>.GIF</w:t>
+      </w:r>
+    </w:p>
+    <w:p>
+      <w:pPr>
+        <w:spacing w:after="0"/>
+        <w:jc w:val="center"/>
+        <w:rPr>
+          <w:rFonts w:ascii="Arial" w:hAnsi="Arial" w:cs="Arial"/>
+          <w:color w:val="FF0000"/>
+          <w:sz w:val="24"/>
+          <w:szCs w:val="24"/>
+        </w:rPr>
+      </w:pPr>
+    </w:p>
+    <w:p>
+      <w:pPr>
         <w:spacing w:after="0"/>
         <w:jc w:val="center"/>
         <w:rPr>
@@ -13841,15 +14445,45 @@
     </w:p>
     <w:p>
       <w:pPr>
-        <w:pStyle w:val="Ttulo4"/>
-        <w:shd w:val="clear" w:color="auto" w:fill="FFFFFF"/>
-        <w:spacing w:before="90" w:beforeAutospacing="0" w:after="0" w:afterAutospacing="0"/>
-        <w:ind w:right="600"/>
-        <w:rPr>
-          <w:rFonts w:ascii="Georgia" w:hAnsi="Georgia" w:cs="Arial"/>
-          <w:color w:val="FF0000"/>
-        </w:rPr>
-      </w:pPr>
+        <w:spacing w:after="150" w:line="240" w:lineRule="auto"/>
+        <w:jc w:val="center"/>
+        <w:rPr>
+          <w:rFonts w:ascii="Arial" w:eastAsia="Times New Roman" w:hAnsi="Arial" w:cs="Arial"/>
+          <w:sz w:val="18"/>
+          <w:szCs w:val="18"/>
+          <w:lang w:eastAsia="es-CO"/>
+        </w:rPr>
+      </w:pPr>
+      <w:r>
+        <w:rPr>
+          <w:rFonts w:ascii="Arial" w:eastAsia="Times New Roman" w:hAnsi="Arial" w:cs="Arial"/>
+          <w:sz w:val="18"/>
+          <w:szCs w:val="18"/>
+          <w:highlight w:val="green"/>
+          <w:lang w:eastAsia="es-CO"/>
+        </w:rPr>
+        <w:t>MA_09</w:t>
+      </w:r>
+      <w:r>
+        <w:rPr>
+          <w:rFonts w:ascii="Arial" w:eastAsia="Times New Roman" w:hAnsi="Arial" w:cs="Arial"/>
+          <w:sz w:val="18"/>
+          <w:szCs w:val="18"/>
+          <w:highlight w:val="green"/>
+          <w:lang w:eastAsia="es-CO"/>
+        </w:rPr>
+        <w:t>_01_014</w:t>
+      </w:r>
+      <w:r>
+        <w:rPr>
+          <w:rFonts w:ascii="Arial" w:eastAsia="Times New Roman" w:hAnsi="Arial" w:cs="Arial"/>
+          <w:sz w:val="18"/>
+          <w:szCs w:val="18"/>
+          <w:highlight w:val="green"/>
+          <w:lang w:eastAsia="es-CO"/>
+        </w:rPr>
+        <w:t>.GIF</w:t>
+      </w:r>
     </w:p>
     <w:p>
       <w:pPr>
@@ -13967,6 +14601,7 @@
           <w:szCs w:val="20"/>
           <w:lang w:eastAsia="es-CO"/>
         </w:rPr>
+        <w:lastRenderedPageBreak/>
         <w:t>a</w:t>
       </w:r>
       <w:proofErr w:type="gramEnd"/>
@@ -14103,6 +14738,48 @@
     </w:p>
     <w:p>
       <w:pPr>
+        <w:spacing w:after="150" w:line="240" w:lineRule="auto"/>
+        <w:ind w:firstLine="300"/>
+        <w:rPr>
+          <w:rFonts w:ascii="Arial" w:eastAsia="Times New Roman" w:hAnsi="Arial" w:cs="Arial"/>
+          <w:sz w:val="18"/>
+          <w:szCs w:val="18"/>
+          <w:lang w:eastAsia="es-CO"/>
+        </w:rPr>
+      </w:pPr>
+      <w:r>
+        <w:rPr>
+          <w:rFonts w:ascii="Arial" w:eastAsia="Times New Roman" w:hAnsi="Arial" w:cs="Arial"/>
+          <w:sz w:val="18"/>
+          <w:szCs w:val="18"/>
+          <w:highlight w:val="green"/>
+          <w:lang w:eastAsia="es-CO"/>
+        </w:rPr>
+        <w:t>MA_09</w:t>
+      </w:r>
+      <w:r>
+        <w:rPr>
+          <w:rFonts w:ascii="Arial" w:eastAsia="Times New Roman" w:hAnsi="Arial" w:cs="Arial"/>
+          <w:sz w:val="18"/>
+          <w:szCs w:val="18"/>
+          <w:highlight w:val="green"/>
+          <w:lang w:eastAsia="es-CO"/>
+        </w:rPr>
+        <w:t>_01_015</w:t>
+      </w:r>
+      <w:r>
+        <w:rPr>
+          <w:rFonts w:ascii="Arial" w:eastAsia="Times New Roman" w:hAnsi="Arial" w:cs="Arial"/>
+          <w:sz w:val="18"/>
+          <w:szCs w:val="18"/>
+          <w:highlight w:val="green"/>
+          <w:lang w:eastAsia="es-CO"/>
+        </w:rPr>
+        <w:t>.GIF</w:t>
+      </w:r>
+    </w:p>
+    <w:p>
+      <w:pPr>
         <w:numPr>
           <w:ilvl w:val="0"/>
           <w:numId w:val="31"/>
@@ -14446,7 +15123,7 @@
           <w:lang w:eastAsia="es-CO"/>
         </w:rPr>
         <w:drawing>
-          <wp:inline distT="0" distB="0" distL="0" distR="0" wp14:anchorId="7620F42B" wp14:editId="6943FCF2">
+          <wp:inline distT="0" distB="0" distL="0" distR="0" wp14:anchorId="1CAA1CD1" wp14:editId="452048C7">
             <wp:extent cx="2400300" cy="428625"/>
             <wp:effectExtent l="0" t="0" r="0" b="9525"/>
             <wp:docPr id="58" name="Imagen 58"/>
@@ -14490,6 +15167,48 @@
     </w:p>
     <w:p>
       <w:pPr>
+        <w:spacing w:after="150" w:line="240" w:lineRule="auto"/>
+        <w:ind w:firstLine="300"/>
+        <w:rPr>
+          <w:rFonts w:ascii="Arial" w:eastAsia="Times New Roman" w:hAnsi="Arial" w:cs="Arial"/>
+          <w:sz w:val="18"/>
+          <w:szCs w:val="18"/>
+          <w:lang w:eastAsia="es-CO"/>
+        </w:rPr>
+      </w:pPr>
+      <w:r>
+        <w:rPr>
+          <w:rFonts w:ascii="Arial" w:eastAsia="Times New Roman" w:hAnsi="Arial" w:cs="Arial"/>
+          <w:sz w:val="18"/>
+          <w:szCs w:val="18"/>
+          <w:highlight w:val="green"/>
+          <w:lang w:eastAsia="es-CO"/>
+        </w:rPr>
+        <w:t>MA_09</w:t>
+      </w:r>
+      <w:r>
+        <w:rPr>
+          <w:rFonts w:ascii="Arial" w:eastAsia="Times New Roman" w:hAnsi="Arial" w:cs="Arial"/>
+          <w:sz w:val="18"/>
+          <w:szCs w:val="18"/>
+          <w:highlight w:val="green"/>
+          <w:lang w:eastAsia="es-CO"/>
+        </w:rPr>
+        <w:t>_01_016</w:t>
+      </w:r>
+      <w:r>
+        <w:rPr>
+          <w:rFonts w:ascii="Arial" w:eastAsia="Times New Roman" w:hAnsi="Arial" w:cs="Arial"/>
+          <w:sz w:val="18"/>
+          <w:szCs w:val="18"/>
+          <w:highlight w:val="green"/>
+          <w:lang w:eastAsia="es-CO"/>
+        </w:rPr>
+        <w:t>.GIF</w:t>
+      </w:r>
+    </w:p>
+    <w:p>
+      <w:pPr>
         <w:numPr>
           <w:ilvl w:val="0"/>
           <w:numId w:val="31"/>
@@ -14736,7 +15455,6 @@
           <w:szCs w:val="20"/>
           <w:lang w:eastAsia="es-CO"/>
         </w:rPr>
-        <w:lastRenderedPageBreak/>
         <w:t>Por ejemplo:</w:t>
       </w:r>
     </w:p>
@@ -15048,6 +15766,47 @@
     </w:p>
     <w:p>
       <w:pPr>
+        <w:spacing w:after="150" w:line="240" w:lineRule="auto"/>
+        <w:rPr>
+          <w:rFonts w:ascii="Arial" w:eastAsia="Times New Roman" w:hAnsi="Arial" w:cs="Arial"/>
+          <w:sz w:val="18"/>
+          <w:szCs w:val="18"/>
+          <w:lang w:eastAsia="es-CO"/>
+        </w:rPr>
+      </w:pPr>
+      <w:r>
+        <w:rPr>
+          <w:rFonts w:ascii="Arial" w:eastAsia="Times New Roman" w:hAnsi="Arial" w:cs="Arial"/>
+          <w:sz w:val="18"/>
+          <w:szCs w:val="18"/>
+          <w:highlight w:val="green"/>
+          <w:lang w:eastAsia="es-CO"/>
+        </w:rPr>
+        <w:t>MA_09</w:t>
+      </w:r>
+      <w:r>
+        <w:rPr>
+          <w:rFonts w:ascii="Arial" w:eastAsia="Times New Roman" w:hAnsi="Arial" w:cs="Arial"/>
+          <w:sz w:val="18"/>
+          <w:szCs w:val="18"/>
+          <w:highlight w:val="green"/>
+          <w:lang w:eastAsia="es-CO"/>
+        </w:rPr>
+        <w:t>_01_017</w:t>
+      </w:r>
+      <w:r>
+        <w:rPr>
+          <w:rFonts w:ascii="Arial" w:eastAsia="Times New Roman" w:hAnsi="Arial" w:cs="Arial"/>
+          <w:sz w:val="18"/>
+          <w:szCs w:val="18"/>
+          <w:highlight w:val="green"/>
+          <w:lang w:eastAsia="es-CO"/>
+        </w:rPr>
+        <w:t>.GIF</w:t>
+      </w:r>
+    </w:p>
+    <w:p>
+      <w:pPr>
         <w:shd w:val="clear" w:color="auto" w:fill="FFFFFF"/>
         <w:spacing w:after="0" w:line="345" w:lineRule="atLeast"/>
         <w:ind w:left="300"/>
@@ -15158,6 +15917,41 @@
     </w:p>
     <w:p>
       <w:pPr>
+        <w:spacing w:after="150" w:line="240" w:lineRule="auto"/>
+        <w:rPr>
+          <w:rFonts w:ascii="Arial" w:eastAsia="Times New Roman" w:hAnsi="Arial" w:cs="Arial"/>
+          <w:sz w:val="18"/>
+          <w:szCs w:val="18"/>
+          <w:lang w:eastAsia="es-CO"/>
+        </w:rPr>
+      </w:pPr>
+      <w:r>
+        <w:rPr>
+          <w:rFonts w:ascii="Arial" w:eastAsia="Times New Roman" w:hAnsi="Arial" w:cs="Arial"/>
+          <w:sz w:val="18"/>
+          <w:szCs w:val="18"/>
+          <w:highlight w:val="green"/>
+          <w:lang w:eastAsia="es-CO"/>
+        </w:rPr>
+        <w:t>MA_09_01_008.GIF</w:t>
+      </w:r>
+    </w:p>
+    <w:p>
+      <w:pPr>
+        <w:shd w:val="clear" w:color="auto" w:fill="FFFFFF"/>
+        <w:spacing w:after="150" w:line="345" w:lineRule="atLeast"/>
+        <w:ind w:left="300"/>
+        <w:rPr>
+          <w:rFonts w:ascii="Arial" w:eastAsia="Times New Roman" w:hAnsi="Arial" w:cs="Arial"/>
+          <w:color w:val="FF0000"/>
+          <w:sz w:val="21"/>
+          <w:szCs w:val="21"/>
+          <w:lang w:eastAsia="es-CO"/>
+        </w:rPr>
+      </w:pPr>
+    </w:p>
+    <w:p>
+      <w:pPr>
         <w:numPr>
           <w:ilvl w:val="0"/>
           <w:numId w:val="31"/>
@@ -15404,6 +16198,7 @@
           <w:szCs w:val="20"/>
           <w:lang w:eastAsia="es-CO"/>
         </w:rPr>
+        <w:lastRenderedPageBreak/>
         <w:drawing>
           <wp:inline distT="0" distB="0" distL="0" distR="0" wp14:anchorId="3864038F" wp14:editId="6FE949E1">
             <wp:extent cx="1743075" cy="428625"/>
@@ -15449,17 +16244,44 @@
     </w:p>
     <w:p>
       <w:pPr>
-        <w:shd w:val="clear" w:color="auto" w:fill="FFFFFF"/>
-        <w:spacing w:after="0" w:line="345" w:lineRule="atLeast"/>
-        <w:ind w:left="300"/>
-        <w:rPr>
-          <w:rFonts w:ascii="Arial" w:eastAsia="Times New Roman" w:hAnsi="Arial" w:cs="Arial"/>
-          <w:color w:val="FF0000"/>
-          <w:sz w:val="20"/>
-          <w:szCs w:val="20"/>
-          <w:lang w:eastAsia="es-CO"/>
-        </w:rPr>
-      </w:pPr>
+        <w:spacing w:after="150" w:line="240" w:lineRule="auto"/>
+        <w:rPr>
+          <w:rFonts w:ascii="Arial" w:eastAsia="Times New Roman" w:hAnsi="Arial" w:cs="Arial"/>
+          <w:sz w:val="18"/>
+          <w:szCs w:val="18"/>
+          <w:lang w:eastAsia="es-CO"/>
+        </w:rPr>
+      </w:pPr>
+      <w:r>
+        <w:rPr>
+          <w:rFonts w:ascii="Arial" w:eastAsia="Times New Roman" w:hAnsi="Arial" w:cs="Arial"/>
+          <w:sz w:val="18"/>
+          <w:szCs w:val="18"/>
+          <w:highlight w:val="green"/>
+          <w:lang w:eastAsia="es-CO"/>
+        </w:rPr>
+        <w:t>MA_09</w:t>
+      </w:r>
+      <w:r>
+        <w:rPr>
+          <w:rFonts w:ascii="Arial" w:eastAsia="Times New Roman" w:hAnsi="Arial" w:cs="Arial"/>
+          <w:sz w:val="18"/>
+          <w:szCs w:val="18"/>
+          <w:highlight w:val="green"/>
+          <w:lang w:eastAsia="es-CO"/>
+        </w:rPr>
+        <w:t>_01_019a</w:t>
+      </w:r>
+      <w:r>
+        <w:rPr>
+          <w:rFonts w:ascii="Arial" w:eastAsia="Times New Roman" w:hAnsi="Arial" w:cs="Arial"/>
+          <w:sz w:val="18"/>
+          <w:szCs w:val="18"/>
+          <w:highlight w:val="green"/>
+          <w:lang w:eastAsia="es-CO"/>
+        </w:rPr>
+        <w:t>.GIF</w:t>
+      </w:r>
     </w:p>
     <w:p>
       <w:pPr>
@@ -15528,17 +16350,44 @@
     </w:p>
     <w:p>
       <w:pPr>
-        <w:shd w:val="clear" w:color="auto" w:fill="FFFFFF"/>
-        <w:spacing w:after="0" w:line="345" w:lineRule="atLeast"/>
-        <w:ind w:left="300"/>
-        <w:rPr>
-          <w:rFonts w:ascii="Arial" w:eastAsia="Times New Roman" w:hAnsi="Arial" w:cs="Arial"/>
-          <w:color w:val="FF0000"/>
-          <w:sz w:val="20"/>
-          <w:szCs w:val="20"/>
-          <w:lang w:eastAsia="es-CO"/>
-        </w:rPr>
-      </w:pPr>
+        <w:spacing w:after="150" w:line="240" w:lineRule="auto"/>
+        <w:rPr>
+          <w:rFonts w:ascii="Arial" w:eastAsia="Times New Roman" w:hAnsi="Arial" w:cs="Arial"/>
+          <w:sz w:val="18"/>
+          <w:szCs w:val="18"/>
+          <w:lang w:eastAsia="es-CO"/>
+        </w:rPr>
+      </w:pPr>
+      <w:r>
+        <w:rPr>
+          <w:rFonts w:ascii="Arial" w:eastAsia="Times New Roman" w:hAnsi="Arial" w:cs="Arial"/>
+          <w:sz w:val="18"/>
+          <w:szCs w:val="18"/>
+          <w:highlight w:val="green"/>
+          <w:lang w:eastAsia="es-CO"/>
+        </w:rPr>
+        <w:t>MA_09</w:t>
+      </w:r>
+      <w:r>
+        <w:rPr>
+          <w:rFonts w:ascii="Arial" w:eastAsia="Times New Roman" w:hAnsi="Arial" w:cs="Arial"/>
+          <w:sz w:val="18"/>
+          <w:szCs w:val="18"/>
+          <w:highlight w:val="green"/>
+          <w:lang w:eastAsia="es-CO"/>
+        </w:rPr>
+        <w:t>_01_019b</w:t>
+      </w:r>
+      <w:r>
+        <w:rPr>
+          <w:rFonts w:ascii="Arial" w:eastAsia="Times New Roman" w:hAnsi="Arial" w:cs="Arial"/>
+          <w:sz w:val="18"/>
+          <w:szCs w:val="18"/>
+          <w:highlight w:val="green"/>
+          <w:lang w:eastAsia="es-CO"/>
+        </w:rPr>
+        <w:t>.GIF</w:t>
+      </w:r>
     </w:p>
     <w:p>
       <w:pPr>
@@ -15607,17 +16456,44 @@
     </w:p>
     <w:p>
       <w:pPr>
-        <w:shd w:val="clear" w:color="auto" w:fill="FFFFFF"/>
-        <w:spacing w:after="0" w:line="345" w:lineRule="atLeast"/>
-        <w:ind w:left="300"/>
-        <w:rPr>
-          <w:rFonts w:ascii="Arial" w:eastAsia="Times New Roman" w:hAnsi="Arial" w:cs="Arial"/>
-          <w:color w:val="FF0000"/>
-          <w:sz w:val="20"/>
-          <w:szCs w:val="20"/>
-          <w:lang w:eastAsia="es-CO"/>
-        </w:rPr>
-      </w:pPr>
+        <w:spacing w:after="150" w:line="240" w:lineRule="auto"/>
+        <w:rPr>
+          <w:rFonts w:ascii="Arial" w:eastAsia="Times New Roman" w:hAnsi="Arial" w:cs="Arial"/>
+          <w:sz w:val="18"/>
+          <w:szCs w:val="18"/>
+          <w:lang w:eastAsia="es-CO"/>
+        </w:rPr>
+      </w:pPr>
+      <w:r>
+        <w:rPr>
+          <w:rFonts w:ascii="Arial" w:eastAsia="Times New Roman" w:hAnsi="Arial" w:cs="Arial"/>
+          <w:sz w:val="18"/>
+          <w:szCs w:val="18"/>
+          <w:highlight w:val="green"/>
+          <w:lang w:eastAsia="es-CO"/>
+        </w:rPr>
+        <w:t>MA_09_01_019</w:t>
+      </w:r>
+      <w:r>
+        <w:rPr>
+          <w:rFonts w:ascii="Arial" w:eastAsia="Times New Roman" w:hAnsi="Arial" w:cs="Arial"/>
+          <w:sz w:val="18"/>
+          <w:szCs w:val="18"/>
+          <w:highlight w:val="green"/>
+          <w:lang w:eastAsia="es-CO"/>
+        </w:rPr>
+        <w:t>c</w:t>
+      </w:r>
+      <w:r>
+        <w:rPr>
+          <w:rFonts w:ascii="Arial" w:eastAsia="Times New Roman" w:hAnsi="Arial" w:cs="Arial"/>
+          <w:sz w:val="18"/>
+          <w:szCs w:val="18"/>
+          <w:highlight w:val="green"/>
+          <w:lang w:eastAsia="es-CO"/>
+        </w:rPr>
+        <w:t>.GIF</w:t>
+      </w:r>
     </w:p>
     <w:p>
       <w:pPr>
@@ -15786,17 +16662,85 @@
     </w:p>
     <w:p>
       <w:pPr>
-        <w:rPr>
-          <w:rFonts w:ascii="Arial" w:hAnsi="Arial" w:cs="Arial"/>
-          <w:color w:val="FF0000"/>
-        </w:rPr>
-      </w:pPr>
-      <w:r>
-        <w:rPr>
-          <w:rFonts w:ascii="Arial" w:hAnsi="Arial" w:cs="Arial"/>
-          <w:color w:val="FF0000"/>
-        </w:rPr>
-        <w:t>Para dividir dos números racionales en forma de fracción, se multiplica la primera fracción por el inverso multiplicativo de la segunda.</w:t>
+        <w:spacing w:after="150" w:line="240" w:lineRule="auto"/>
+        <w:rPr>
+          <w:rFonts w:ascii="Arial" w:eastAsia="Times New Roman" w:hAnsi="Arial" w:cs="Arial"/>
+          <w:sz w:val="18"/>
+          <w:szCs w:val="18"/>
+          <w:lang w:eastAsia="es-CO"/>
+        </w:rPr>
+      </w:pPr>
+      <w:r>
+        <w:rPr>
+          <w:rFonts w:ascii="Arial" w:eastAsia="Times New Roman" w:hAnsi="Arial" w:cs="Arial"/>
+          <w:sz w:val="18"/>
+          <w:szCs w:val="18"/>
+          <w:highlight w:val="green"/>
+          <w:lang w:eastAsia="es-CO"/>
+        </w:rPr>
+        <w:t>MA_09</w:t>
+      </w:r>
+      <w:r>
+        <w:rPr>
+          <w:rFonts w:ascii="Arial" w:eastAsia="Times New Roman" w:hAnsi="Arial" w:cs="Arial"/>
+          <w:sz w:val="18"/>
+          <w:szCs w:val="18"/>
+          <w:highlight w:val="green"/>
+          <w:lang w:eastAsia="es-CO"/>
+        </w:rPr>
+        <w:t>_01_020</w:t>
+      </w:r>
+      <w:r>
+        <w:rPr>
+          <w:rFonts w:ascii="Arial" w:eastAsia="Times New Roman" w:hAnsi="Arial" w:cs="Arial"/>
+          <w:sz w:val="18"/>
+          <w:szCs w:val="18"/>
+          <w:highlight w:val="green"/>
+          <w:lang w:eastAsia="es-CO"/>
+        </w:rPr>
+        <w:t>.GIF</w:t>
+      </w:r>
+    </w:p>
+    <w:p>
+      <w:pPr>
+        <w:jc w:val="center"/>
+        <w:rPr>
+          <w:rFonts w:ascii="Arial" w:hAnsi="Arial" w:cs="Arial"/>
+          <w:color w:val="FF0000"/>
+          <w:sz w:val="24"/>
+          <w:szCs w:val="24"/>
+        </w:rPr>
+      </w:pPr>
+    </w:p>
+    <w:p>
+      <w:pPr>
+        <w:rPr>
+          <w:rFonts w:ascii="Arial" w:hAnsi="Arial" w:cs="Arial"/>
+          <w:color w:val="FF0000"/>
+        </w:rPr>
+      </w:pPr>
+      <w:r>
+        <w:rPr>
+          <w:rFonts w:ascii="Arial" w:hAnsi="Arial" w:cs="Arial"/>
+          <w:color w:val="FF0000"/>
+        </w:rPr>
+        <w:t xml:space="preserve">Para dividir dos números racionales en forma de fracción, se multiplica la primera fracción </w:t>
+      </w:r>
+      <w:proofErr w:type="gramStart"/>
+      <w:r>
+        <w:rPr>
+          <w:rFonts w:ascii="Arial" w:hAnsi="Arial" w:cs="Arial"/>
+          <w:color w:val="FF0000"/>
+        </w:rPr>
+        <w:t>por</w:t>
+      </w:r>
+      <w:proofErr w:type="gramEnd"/>
+      <w:r>
+        <w:rPr>
+          <w:rFonts w:ascii="Arial" w:hAnsi="Arial" w:cs="Arial"/>
+          <w:color w:val="FF0000"/>
+        </w:rPr>
+        <w:t xml:space="preserve"> el inverso multiplicativo de la segunda.</w:t>
       </w:r>
     </w:p>
     <w:p>
@@ -15865,6 +16809,47 @@
     </w:p>
     <w:p>
       <w:pPr>
+        <w:spacing w:after="150" w:line="240" w:lineRule="auto"/>
+        <w:rPr>
+          <w:rFonts w:ascii="Arial" w:eastAsia="Times New Roman" w:hAnsi="Arial" w:cs="Arial"/>
+          <w:sz w:val="18"/>
+          <w:szCs w:val="18"/>
+          <w:lang w:eastAsia="es-CO"/>
+        </w:rPr>
+      </w:pPr>
+      <w:r>
+        <w:rPr>
+          <w:rFonts w:ascii="Arial" w:eastAsia="Times New Roman" w:hAnsi="Arial" w:cs="Arial"/>
+          <w:sz w:val="18"/>
+          <w:szCs w:val="18"/>
+          <w:highlight w:val="green"/>
+          <w:lang w:eastAsia="es-CO"/>
+        </w:rPr>
+        <w:t>MA_09</w:t>
+      </w:r>
+      <w:r>
+        <w:rPr>
+          <w:rFonts w:ascii="Arial" w:eastAsia="Times New Roman" w:hAnsi="Arial" w:cs="Arial"/>
+          <w:sz w:val="18"/>
+          <w:szCs w:val="18"/>
+          <w:highlight w:val="green"/>
+          <w:lang w:eastAsia="es-CO"/>
+        </w:rPr>
+        <w:t>_01_021</w:t>
+      </w:r>
+      <w:r>
+        <w:rPr>
+          <w:rFonts w:ascii="Arial" w:eastAsia="Times New Roman" w:hAnsi="Arial" w:cs="Arial"/>
+          <w:sz w:val="18"/>
+          <w:szCs w:val="18"/>
+          <w:highlight w:val="green"/>
+          <w:lang w:eastAsia="es-CO"/>
+        </w:rPr>
+        <w:t>.GIF</w:t>
+      </w:r>
+    </w:p>
+    <w:p>
+      <w:pPr>
         <w:shd w:val="clear" w:color="auto" w:fill="FFFFFF"/>
         <w:spacing w:after="0" w:line="345" w:lineRule="atLeast"/>
         <w:rPr>
@@ -15972,6 +16957,60 @@
     </w:p>
     <w:p>
       <w:pPr>
+        <w:spacing w:after="150" w:line="240" w:lineRule="auto"/>
+        <w:rPr>
+          <w:rFonts w:ascii="Arial" w:eastAsia="Times New Roman" w:hAnsi="Arial" w:cs="Arial"/>
+          <w:sz w:val="18"/>
+          <w:szCs w:val="18"/>
+          <w:lang w:eastAsia="es-CO"/>
+        </w:rPr>
+      </w:pPr>
+      <w:r>
+        <w:rPr>
+          <w:rFonts w:ascii="Arial" w:eastAsia="Times New Roman" w:hAnsi="Arial" w:cs="Arial"/>
+          <w:sz w:val="18"/>
+          <w:szCs w:val="18"/>
+          <w:highlight w:val="green"/>
+          <w:lang w:eastAsia="es-CO"/>
+        </w:rPr>
+        <w:t>MA_09</w:t>
+      </w:r>
+      <w:r>
+        <w:rPr>
+          <w:rFonts w:ascii="Arial" w:eastAsia="Times New Roman" w:hAnsi="Arial" w:cs="Arial"/>
+          <w:sz w:val="18"/>
+          <w:szCs w:val="18"/>
+          <w:highlight w:val="green"/>
+          <w:lang w:eastAsia="es-CO"/>
+        </w:rPr>
+        <w:t>_01_022</w:t>
+      </w:r>
+      <w:r>
+        <w:rPr>
+          <w:rFonts w:ascii="Arial" w:eastAsia="Times New Roman" w:hAnsi="Arial" w:cs="Arial"/>
+          <w:sz w:val="18"/>
+          <w:szCs w:val="18"/>
+          <w:highlight w:val="green"/>
+          <w:lang w:eastAsia="es-CO"/>
+        </w:rPr>
+        <w:t>.GIF</w:t>
+      </w:r>
+    </w:p>
+    <w:p>
+      <w:pPr>
+        <w:shd w:val="clear" w:color="auto" w:fill="FFFFFF"/>
+        <w:spacing w:after="150" w:line="240" w:lineRule="auto"/>
+        <w:rPr>
+          <w:rFonts w:ascii="Arial" w:eastAsia="Times New Roman" w:hAnsi="Arial" w:cs="Arial"/>
+          <w:color w:val="FF0000"/>
+          <w:sz w:val="18"/>
+          <w:szCs w:val="18"/>
+          <w:lang w:eastAsia="es-CO"/>
+        </w:rPr>
+      </w:pPr>
+    </w:p>
+    <w:p>
+      <w:pPr>
         <w:rPr>
           <w:rFonts w:ascii="Arial" w:hAnsi="Arial" w:cs="Arial"/>
           <w:color w:val="FF0000"/>
@@ -15991,6 +17030,7 @@
           <w:color w:val="FF0000"/>
           <w:lang w:eastAsia="es-CO"/>
         </w:rPr>
+        <w:lastRenderedPageBreak/>
         <w:drawing>
           <wp:inline distT="0" distB="0" distL="0" distR="0" wp14:anchorId="5147AB59" wp14:editId="4585638D">
             <wp:extent cx="5238095" cy="5761905"/>
@@ -16266,7 +17306,7 @@
 <w:numbering xmlns:wpc="http://schemas.microsoft.com/office/word/2010/wordprocessingCanvas" xmlns:mc="http://schemas.openxmlformats.org/markup-compatibility/2006" xmlns:o="urn:schemas-microsoft-com:office:office" xmlns:r="http://schemas.openxmlformats.org/officeDocument/2006/relationships" xmlns:m="http://schemas.openxmlformats.org/officeDocument/2006/math" xmlns:v="urn:schemas-microsoft-com:vml" xmlns:wp14="http://schemas.microsoft.com/office/word/2010/wordprocessingDrawing" xmlns:wp="http://schemas.openxmlformats.org/drawingml/2006/wordprocessingDrawing" xmlns:w10="urn:schemas-microsoft-com:office:word" xmlns:w="http://schemas.openxmlformats.org/wordprocessingml/2006/main" xmlns:w14="http://schemas.microsoft.com/office/word/2010/wordml" xmlns:w15="http://schemas.microsoft.com/office/word/2012/wordml" xmlns:wpg="http://schemas.microsoft.com/office/word/2010/wordprocessingGroup" xmlns:wpi="http://schemas.microsoft.com/office/word/2010/wordprocessingInk" xmlns:wne="http://schemas.microsoft.com/office/word/2006/wordml" xmlns:wps="http://schemas.microsoft.com/office/word/2010/wordprocessingShape" mc:Ignorable="w14 w15 wp14">
   <w:numPicBullet w:numPicBulletId="0">
     <w:pict>
-      <v:shapetype w14:anchorId="5A07FF15" id="_x0000_t75" coordsize="21600,21600" o:spt="75" o:preferrelative="t" path="m@4@5l@4@11@9@11@9@5xe" filled="f" stroked="f">
+      <v:shapetype id="_x0000_t75" coordsize="21600,21600" o:spt="75" o:preferrelative="t" path="m@4@5l@4@11@9@11@9@5xe" filled="f" stroked="f">
         <v:stroke joinstyle="miter"/>
         <v:formulas>
           <v:f eqn="if lineDrawn pixelLineWidth 0"/>
@@ -16285,8 +17325,15 @@
         <v:path o:extrusionok="f" gradientshapeok="t" o:connecttype="rect"/>
         <o:lock v:ext="edit" aspectratio="t"/>
       </v:shapetype>
-      <v:shape id="_x0000_i1028" type="#_x0000_t75" alt="http://profesores.aulaplaneta.com/DNNPlayerPackages/Package14646/InfoGuion/cuadernoestudio/images_xml/MT_10_13_formula11_resized.gif" style="width:17.2pt;height:12.35pt;visibility:visible;mso-wrap-style:square" o:bullet="t">
+      <v:shape id="_x0000_i1040" type="#_x0000_t75" alt="http://profesores.aulaplaneta.com/DNNPlayerPackages/Package14646/InfoGuion/cuadernoestudio/images_xml/MT_10_13_formula11_resized.gif" style="width:17pt;height:12.25pt;visibility:visible;mso-wrap-style:square" o:bullet="t">
         <v:imagedata r:id="rId1" o:title="MT_10_13_formula11_resized"/>
+      </v:shape>
+    </w:pict>
+  </w:numPicBullet>
+  <w:numPicBullet w:numPicBulletId="1">
+    <w:pict>
+      <v:shape id="_x0000_i1041" type="#_x0000_t75" alt="http://profesores.aulaplaneta.com/DNNPlayerPackages/Package14646/InfoGuion/cuadernoestudio/images_xml/MT_10_13_formula10_resized.gif" style="width:17pt;height:12.25pt;visibility:visible;mso-wrap-style:square" o:bullet="t">
+        <v:imagedata r:id="rId2" o:title="MT_10_13_formula10_resized"/>
       </v:shape>
     </w:pict>
   </w:numPicBullet>
@@ -21628,7 +22675,7 @@
 </file>
 
 <file path=customXml/itemProps1.xml><?xml version="1.0" encoding="utf-8"?>
-<ds:datastoreItem xmlns:ds="http://schemas.openxmlformats.org/officeDocument/2006/customXml" ds:itemID="{FDE2469F-6B07-4EDF-BE7A-3DF153452F2F}">
+<ds:datastoreItem xmlns:ds="http://schemas.openxmlformats.org/officeDocument/2006/customXml" ds:itemID="{5AC5397C-D928-46F1-BF6B-A94A886F913D}">
   <ds:schemaRefs>
     <ds:schemaRef ds:uri="http://schemas.openxmlformats.org/officeDocument/2006/bibliography"/>
   </ds:schemaRefs>

</xml_diff>